<commit_message>
fixed an error in the k-map display
you had element % 2 == 0 that made the even and odd minterms switched, so I just made it != 0.
</commit_message>
<xml_diff>
--- a/Project 1 Report.docx
+++ b/Project 1 Report.docx
@@ -4,20 +4,19 @@
   <w:body>
     <w:sdt>
       <w:sdtPr>
+        <w:rPr>
+          <w:rFonts w:asciiTheme="minorHAnsi" w:eastAsiaTheme="minorHAnsi" w:hAnsiTheme="minorHAnsi" w:cstheme="minorBidi"/>
+          <w:color w:val="auto"/>
+          <w:sz w:val="22"/>
+          <w:szCs w:val="22"/>
+        </w:rPr>
         <w:id w:val="1172922751"/>
         <w:docPartObj>
           <w:docPartGallery w:val="Cover Pages"/>
           <w:docPartUnique/>
         </w:docPartObj>
       </w:sdtPr>
-      <w:sdtEndPr>
-        <w:rPr>
-          <w:rFonts w:asciiTheme="minorHAnsi" w:eastAsiaTheme="minorHAnsi" w:hAnsiTheme="minorHAnsi" w:cstheme="minorBidi"/>
-          <w:color w:val="auto"/>
-          <w:sz w:val="22"/>
-          <w:szCs w:val="22"/>
-        </w:rPr>
-      </w:sdtEndPr>
+      <w:sdtEndPr/>
       <w:sdtContent>
         <w:p>
           <w:pPr>
@@ -200,6 +199,7 @@
                                     <w:dataBinding w:prefixMappings="xmlns:ns0='http://purl.org/dc/elements/1.1/' xmlns:ns1='http://schemas.openxmlformats.org/package/2006/metadata/core-properties' " w:xpath="/ns1:coreProperties[1]/ns0:title[1]" w:storeItemID="{6C3C8BC8-F283-45AE-878A-BAB7291924A1}"/>
                                     <w:text/>
                                   </w:sdtPr>
+                                  <w:sdtEndPr/>
                                   <w:sdtContent>
                                     <w:p>
                                       <w:pPr>
@@ -237,6 +237,7 @@
                                     <w:dataBinding w:prefixMappings="xmlns:ns0='http://purl.org/dc/elements/1.1/' xmlns:ns1='http://schemas.openxmlformats.org/package/2006/metadata/core-properties' " w:xpath="/ns1:coreProperties[1]/ns0:subject[1]" w:storeItemID="{6C3C8BC8-F283-45AE-878A-BAB7291924A1}"/>
                                     <w:text/>
                                   </w:sdtPr>
+                                  <w:sdtEndPr/>
                                   <w:sdtContent>
                                     <w:p>
                                       <w:pPr>
@@ -358,6 +359,7 @@
                                     <w:dataBinding w:prefixMappings="xmlns:ns0='http://purl.org/dc/elements/1.1/' xmlns:ns1='http://schemas.openxmlformats.org/package/2006/metadata/core-properties' " w:xpath="/ns1:coreProperties[1]/ns0:creator[1]" w:storeItemID="{6C3C8BC8-F283-45AE-878A-BAB7291924A1}"/>
                                     <w:text/>
                                   </w:sdtPr>
+                                  <w:sdtEndPr/>
                                   <w:sdtContent>
                                     <w:p>
                                       <w:pPr>
@@ -375,8 +377,9 @@
                                           <w:sz w:val="19"/>
                                           <w:szCs w:val="19"/>
                                         </w:rPr>
-                                        <w:t>By: Laila Nasser ElKoussy</w:t>
+                                        <w:t xml:space="preserve">By: Laila Nasser </w:t>
                                       </w:r>
+                                      <w:proofErr w:type="spellStart"/>
                                       <w:r>
                                         <w:rPr>
                                           <w:rFonts w:ascii="Consolas" w:hAnsi="Consolas" w:cs="Consolas"/>
@@ -384,8 +387,9 @@
                                           <w:sz w:val="19"/>
                                           <w:szCs w:val="19"/>
                                         </w:rPr>
-                                        <w:t xml:space="preserve"> </w:t>
+                                        <w:t>ElKoussy</w:t>
                                       </w:r>
+                                      <w:proofErr w:type="spellEnd"/>
                                       <w:r>
                                         <w:rPr>
                                           <w:rFonts w:ascii="Consolas" w:hAnsi="Consolas" w:cs="Consolas"/>
@@ -393,25 +397,7 @@
                                           <w:sz w:val="19"/>
                                           <w:szCs w:val="19"/>
                                         </w:rPr>
-                                        <w:t>&amp; Yousef</w:t>
-                                      </w:r>
-                                      <w:r>
-                                        <w:rPr>
-                                          <w:rFonts w:ascii="Consolas" w:hAnsi="Consolas" w:cs="Consolas"/>
-                                          <w:color w:val="008000"/>
-                                          <w:sz w:val="19"/>
-                                          <w:szCs w:val="19"/>
-                                        </w:rPr>
-                                        <w:t xml:space="preserve"> Mohab</w:t>
-                                      </w:r>
-                                      <w:r>
-                                        <w:rPr>
-                                          <w:rFonts w:ascii="Consolas" w:hAnsi="Consolas" w:cs="Consolas"/>
-                                          <w:color w:val="008000"/>
-                                          <w:sz w:val="19"/>
-                                          <w:szCs w:val="19"/>
-                                        </w:rPr>
-                                        <w:t xml:space="preserve"> Koura</w:t>
+                                        <w:t xml:space="preserve"> &amp; Yousef Mohab Koura</w:t>
                                       </w:r>
                                     </w:p>
                                   </w:sdtContent>
@@ -439,6 +425,7 @@
                                       <w:dataBinding w:prefixMappings="xmlns:ns0='http://schemas.openxmlformats.org/officeDocument/2006/extended-properties' " w:xpath="/ns0:Properties[1]/ns0:Company[1]" w:storeItemID="{6668398D-A668-4E3E-A5EB-62B293D839F1}"/>
                                       <w:text/>
                                     </w:sdtPr>
+                                    <w:sdtEndPr/>
                                     <w:sdtContent>
                                       <w:r>
                                         <w:rPr>
@@ -447,16 +434,7 @@
                                           <w:sz w:val="19"/>
                                           <w:szCs w:val="19"/>
                                         </w:rPr>
-                                        <w:t xml:space="preserve">         </w:t>
-                                      </w:r>
-                                      <w:r>
-                                        <w:rPr>
-                                          <w:rFonts w:ascii="Consolas" w:hAnsi="Consolas" w:cs="Consolas"/>
-                                          <w:color w:val="008000"/>
-                                          <w:sz w:val="19"/>
-                                          <w:szCs w:val="19"/>
-                                        </w:rPr>
-                                        <w:t>900160812</w:t>
+                                        <w:t xml:space="preserve">         900160812</w:t>
                                       </w:r>
                                     </w:sdtContent>
                                   </w:sdt>
@@ -482,6 +460,7 @@
                                       <w:dataBinding w:prefixMappings="xmlns:ns0='http://schemas.microsoft.com/office/2006/coverPageProps' " w:xpath="/ns0:CoverPageProperties[1]/ns0:CompanyAddress[1]" w:storeItemID="{55AF091B-3C7A-41E3-B477-F2FDAA23CFDA}"/>
                                       <w:text/>
                                     </w:sdtPr>
+                                    <w:sdtEndPr/>
                                     <w:sdtContent>
                                       <w:r>
                                         <w:rPr>
@@ -563,6 +542,7 @@
                               <w:dataBinding w:prefixMappings="xmlns:ns0='http://purl.org/dc/elements/1.1/' xmlns:ns1='http://schemas.openxmlformats.org/package/2006/metadata/core-properties' " w:xpath="/ns1:coreProperties[1]/ns0:title[1]" w:storeItemID="{6C3C8BC8-F283-45AE-878A-BAB7291924A1}"/>
                               <w:text/>
                             </w:sdtPr>
+                            <w:sdtEndPr/>
                             <w:sdtContent>
                               <w:p>
                                 <w:pPr>
@@ -600,6 +580,7 @@
                               <w:dataBinding w:prefixMappings="xmlns:ns0='http://purl.org/dc/elements/1.1/' xmlns:ns1='http://schemas.openxmlformats.org/package/2006/metadata/core-properties' " w:xpath="/ns1:coreProperties[1]/ns0:subject[1]" w:storeItemID="{6C3C8BC8-F283-45AE-878A-BAB7291924A1}"/>
                               <w:text/>
                             </w:sdtPr>
+                            <w:sdtEndPr/>
                             <w:sdtContent>
                               <w:p>
                                 <w:pPr>
@@ -646,6 +627,7 @@
                               <w:dataBinding w:prefixMappings="xmlns:ns0='http://purl.org/dc/elements/1.1/' xmlns:ns1='http://schemas.openxmlformats.org/package/2006/metadata/core-properties' " w:xpath="/ns1:coreProperties[1]/ns0:creator[1]" w:storeItemID="{6C3C8BC8-F283-45AE-878A-BAB7291924A1}"/>
                               <w:text/>
                             </w:sdtPr>
+                            <w:sdtEndPr/>
                             <w:sdtContent>
                               <w:p>
                                 <w:pPr>
@@ -663,8 +645,9 @@
                                     <w:sz w:val="19"/>
                                     <w:szCs w:val="19"/>
                                   </w:rPr>
-                                  <w:t>By: Laila Nasser ElKoussy</w:t>
+                                  <w:t xml:space="preserve">By: Laila Nasser </w:t>
                                 </w:r>
+                                <w:proofErr w:type="spellStart"/>
                                 <w:r>
                                   <w:rPr>
                                     <w:rFonts w:ascii="Consolas" w:hAnsi="Consolas" w:cs="Consolas"/>
@@ -672,8 +655,9 @@
                                     <w:sz w:val="19"/>
                                     <w:szCs w:val="19"/>
                                   </w:rPr>
-                                  <w:t xml:space="preserve"> </w:t>
+                                  <w:t>ElKoussy</w:t>
                                 </w:r>
+                                <w:proofErr w:type="spellEnd"/>
                                 <w:r>
                                   <w:rPr>
                                     <w:rFonts w:ascii="Consolas" w:hAnsi="Consolas" w:cs="Consolas"/>
@@ -681,25 +665,7 @@
                                     <w:sz w:val="19"/>
                                     <w:szCs w:val="19"/>
                                   </w:rPr>
-                                  <w:t>&amp; Yousef</w:t>
-                                </w:r>
-                                <w:r>
-                                  <w:rPr>
-                                    <w:rFonts w:ascii="Consolas" w:hAnsi="Consolas" w:cs="Consolas"/>
-                                    <w:color w:val="008000"/>
-                                    <w:sz w:val="19"/>
-                                    <w:szCs w:val="19"/>
-                                  </w:rPr>
-                                  <w:t xml:space="preserve"> Mohab</w:t>
-                                </w:r>
-                                <w:r>
-                                  <w:rPr>
-                                    <w:rFonts w:ascii="Consolas" w:hAnsi="Consolas" w:cs="Consolas"/>
-                                    <w:color w:val="008000"/>
-                                    <w:sz w:val="19"/>
-                                    <w:szCs w:val="19"/>
-                                  </w:rPr>
-                                  <w:t xml:space="preserve"> Koura</w:t>
+                                  <w:t xml:space="preserve"> &amp; Yousef Mohab Koura</w:t>
                                 </w:r>
                               </w:p>
                             </w:sdtContent>
@@ -727,6 +693,7 @@
                                 <w:dataBinding w:prefixMappings="xmlns:ns0='http://schemas.openxmlformats.org/officeDocument/2006/extended-properties' " w:xpath="/ns0:Properties[1]/ns0:Company[1]" w:storeItemID="{6668398D-A668-4E3E-A5EB-62B293D839F1}"/>
                                 <w:text/>
                               </w:sdtPr>
+                              <w:sdtEndPr/>
                               <w:sdtContent>
                                 <w:r>
                                   <w:rPr>
@@ -735,16 +702,7 @@
                                     <w:sz w:val="19"/>
                                     <w:szCs w:val="19"/>
                                   </w:rPr>
-                                  <w:t xml:space="preserve">         </w:t>
-                                </w:r>
-                                <w:r>
-                                  <w:rPr>
-                                    <w:rFonts w:ascii="Consolas" w:hAnsi="Consolas" w:cs="Consolas"/>
-                                    <w:color w:val="008000"/>
-                                    <w:sz w:val="19"/>
-                                    <w:szCs w:val="19"/>
-                                  </w:rPr>
-                                  <w:t>900160812</w:t>
+                                  <w:t xml:space="preserve">         900160812</w:t>
                                 </w:r>
                               </w:sdtContent>
                             </w:sdt>
@@ -770,6 +728,7 @@
                                 <w:dataBinding w:prefixMappings="xmlns:ns0='http://schemas.microsoft.com/office/2006/coverPageProps' " w:xpath="/ns0:CoverPageProperties[1]/ns0:CompanyAddress[1]" w:storeItemID="{55AF091B-3C7A-41E3-B477-F2FDAA23CFDA}"/>
                                 <w:text/>
                               </w:sdtPr>
+                              <w:sdtEndPr/>
                               <w:sdtContent>
                                 <w:r>
                                   <w:rPr>
@@ -1710,17 +1669,7 @@
               <w:sz w:val="24"/>
               <w:szCs w:val="24"/>
             </w:rPr>
-            <w:t>includes at least</w:t>
-          </w:r>
-          <w:bookmarkStart w:id="0" w:name="_GoBack"/>
-          <w:bookmarkEnd w:id="0"/>
-          <w:r>
-            <w:rPr>
-              <w:rFonts w:ascii="Times New Roman" w:hAnsi="Times New Roman" w:cs="Times New Roman"/>
-              <w:sz w:val="24"/>
-              <w:szCs w:val="24"/>
-            </w:rPr>
-            <w:t xml:space="preserve"> one minterm that isn’t included in any other implicant). If the implicant is useless, it’s deleted and the number of inclusions for each minterm is updated. If it’s found to be essential, it is </w:t>
+            <w:t xml:space="preserve">includes at least one minterm that isn’t included in any other implicant). If the implicant is useless, it’s deleted and the number of inclusions for each minterm is updated. If it’s found to be essential, it is </w:t>
           </w:r>
           <w:r>
             <w:rPr>
@@ -2129,6 +2078,7 @@
     <w:lsdException w:name="HTML Sample" w:semiHidden="1" w:unhideWhenUsed="1"/>
     <w:lsdException w:name="HTML Typewriter" w:semiHidden="1" w:unhideWhenUsed="1"/>
     <w:lsdException w:name="HTML Variable" w:semiHidden="1" w:unhideWhenUsed="1"/>
+    <w:lsdException w:name="Normal Table" w:semiHidden="1" w:unhideWhenUsed="1"/>
     <w:lsdException w:name="annotation subject" w:semiHidden="1" w:unhideWhenUsed="1"/>
     <w:lsdException w:name="No List" w:semiHidden="1" w:unhideWhenUsed="1"/>
     <w:lsdException w:name="Outline List 1" w:semiHidden="1" w:unhideWhenUsed="1"/>
@@ -2175,8 +2125,10 @@
     <w:lsdException w:name="Table Subtle 2" w:semiHidden="1" w:unhideWhenUsed="1"/>
     <w:lsdException w:name="Table Web 1" w:semiHidden="1" w:unhideWhenUsed="1"/>
     <w:lsdException w:name="Table Web 2" w:semiHidden="1" w:unhideWhenUsed="1"/>
+    <w:lsdException w:name="Table Web 3" w:semiHidden="1" w:unhideWhenUsed="1"/>
     <w:lsdException w:name="Balloon Text" w:semiHidden="1" w:unhideWhenUsed="1"/>
     <w:lsdException w:name="Table Grid" w:uiPriority="39"/>
+    <w:lsdException w:name="Table Theme" w:semiHidden="1" w:unhideWhenUsed="1"/>
     <w:lsdException w:name="Placeholder Text" w:semiHidden="1"/>
     <w:lsdException w:name="No Spacing" w:uiPriority="1" w:qFormat="1"/>
     <w:lsdException w:name="Light Shading" w:uiPriority="60"/>

</xml_diff>